<commit_message>
Spec.docx changes to reflect in DB changes
</commit_message>
<xml_diff>
--- a/Spec.docx
+++ b/Spec.docx
@@ -16,7 +16,6 @@
           <w:szCs w:val="32"/>
         </w:rPr>
       </w:pPr>
-      <w:proofErr w:type="spellStart"/>
       <w:r>
         <w:rPr>
           <w:rFonts w:ascii="Arial" w:eastAsia="Times New Roman" w:hAnsi="Arial" w:cs="Arial"/>
@@ -28,7 +27,6 @@
         </w:rPr>
         <w:t>PomeloTech</w:t>
       </w:r>
-      <w:proofErr w:type="spellEnd"/>
     </w:p>
     <w:p>
       <w:pPr>
@@ -52,7 +50,6 @@
           <w:szCs w:val="20"/>
         </w:rPr>
       </w:pPr>
-      <w:proofErr w:type="spellStart"/>
       <w:r>
         <w:rPr>
           <w:rFonts w:ascii="Arial" w:eastAsia="Times New Roman" w:hAnsi="Arial" w:cs="Arial"/>
@@ -62,19 +59,7 @@
           <w:sz w:val="20"/>
           <w:szCs w:val="20"/>
         </w:rPr>
-        <w:t>Commandprompt</w:t>
-      </w:r>
-      <w:proofErr w:type="spellEnd"/>
-      <w:r>
-        <w:rPr>
-          <w:rFonts w:ascii="Arial" w:eastAsia="Times New Roman" w:hAnsi="Arial" w:cs="Arial"/>
-          <w:bCs/>
-          <w:i/>
-          <w:iCs/>
-          <w:sz w:val="20"/>
-          <w:szCs w:val="20"/>
-        </w:rPr>
-        <w:t>: node main.js</w:t>
+        <w:t>Commandprompt: node main.js</w:t>
       </w:r>
     </w:p>
     <w:p>
@@ -91,8 +76,6 @@
           <w:szCs w:val="20"/>
         </w:rPr>
       </w:pPr>
-      <w:proofErr w:type="spellStart"/>
-      <w:proofErr w:type="gramStart"/>
       <w:r>
         <w:rPr>
           <w:rFonts w:ascii="Arial" w:eastAsia="Times New Roman" w:hAnsi="Arial" w:cs="Arial"/>
@@ -102,20 +85,7 @@
           <w:sz w:val="20"/>
           <w:szCs w:val="20"/>
         </w:rPr>
-        <w:t>url</w:t>
-      </w:r>
-      <w:proofErr w:type="spellEnd"/>
-      <w:proofErr w:type="gramEnd"/>
-      <w:r>
-        <w:rPr>
-          <w:rFonts w:ascii="Arial" w:eastAsia="Times New Roman" w:hAnsi="Arial" w:cs="Arial"/>
-          <w:bCs/>
-          <w:i/>
-          <w:iCs/>
-          <w:sz w:val="20"/>
-          <w:szCs w:val="20"/>
-        </w:rPr>
-        <w:t>: localhost:3000/#/</w:t>
+        <w:t>url: localhost:3000/#/</w:t>
       </w:r>
     </w:p>
     <w:p>
@@ -158,7 +128,6 @@
           <w:szCs w:val="20"/>
         </w:rPr>
       </w:pPr>
-      <w:proofErr w:type="spellStart"/>
       <w:r>
         <w:rPr>
           <w:rFonts w:ascii="Arial" w:eastAsia="Times New Roman" w:hAnsi="Arial" w:cs="Arial"/>
@@ -168,57 +137,8 @@
           <w:sz w:val="20"/>
           <w:szCs w:val="20"/>
         </w:rPr>
-        <w:t>Zin</w:t>
-      </w:r>
-      <w:proofErr w:type="spellEnd"/>
-      <w:r>
-        <w:rPr>
-          <w:rFonts w:ascii="Arial" w:eastAsia="Times New Roman" w:hAnsi="Arial" w:cs="Arial"/>
-          <w:bCs/>
-          <w:i/>
-          <w:iCs/>
-          <w:sz w:val="20"/>
-          <w:szCs w:val="20"/>
-        </w:rPr>
-        <w:t xml:space="preserve"> </w:t>
-      </w:r>
-      <w:proofErr w:type="spellStart"/>
-      <w:r>
-        <w:rPr>
-          <w:rFonts w:ascii="Arial" w:eastAsia="Times New Roman" w:hAnsi="Arial" w:cs="Arial"/>
-          <w:bCs/>
-          <w:i/>
-          <w:iCs/>
-          <w:sz w:val="20"/>
-          <w:szCs w:val="20"/>
-        </w:rPr>
-        <w:t>Tun</w:t>
-      </w:r>
-      <w:proofErr w:type="spellEnd"/>
-      <w:r>
-        <w:rPr>
-          <w:rFonts w:ascii="Arial" w:eastAsia="Times New Roman" w:hAnsi="Arial" w:cs="Arial"/>
-          <w:bCs/>
-          <w:i/>
-          <w:iCs/>
-          <w:sz w:val="20"/>
-          <w:szCs w:val="20"/>
-        </w:rPr>
-        <w:t xml:space="preserve">: first of all I need to edit </w:t>
-      </w:r>
-      <w:proofErr w:type="spellStart"/>
-      <w:r>
-        <w:rPr>
-          <w:rFonts w:ascii="Arial" w:eastAsia="Times New Roman" w:hAnsi="Arial" w:cs="Arial"/>
-          <w:bCs/>
-          <w:i/>
-          <w:iCs/>
-          <w:sz w:val="20"/>
-          <w:szCs w:val="20"/>
-        </w:rPr>
-        <w:t>connection.json</w:t>
-      </w:r>
-      <w:proofErr w:type="spellEnd"/>
+        <w:t>Zin Tun: first of all I need to edit connection.json</w:t>
+      </w:r>
     </w:p>
     <w:p>
       <w:pPr>
@@ -234,7 +154,6 @@
           <w:szCs w:val="20"/>
         </w:rPr>
       </w:pPr>
-      <w:proofErr w:type="spellStart"/>
       <w:r>
         <w:rPr>
           <w:rFonts w:ascii="Arial" w:eastAsia="Times New Roman" w:hAnsi="Arial" w:cs="Arial"/>
@@ -244,67 +163,7 @@
           <w:sz w:val="20"/>
           <w:szCs w:val="20"/>
         </w:rPr>
-        <w:t>Zin</w:t>
-      </w:r>
-      <w:proofErr w:type="spellEnd"/>
-      <w:r>
-        <w:rPr>
-          <w:rFonts w:ascii="Arial" w:eastAsia="Times New Roman" w:hAnsi="Arial" w:cs="Arial"/>
-          <w:bCs/>
-          <w:i/>
-          <w:iCs/>
-          <w:sz w:val="20"/>
-          <w:szCs w:val="20"/>
-        </w:rPr>
-        <w:t xml:space="preserve"> </w:t>
-      </w:r>
-      <w:proofErr w:type="spellStart"/>
-      <w:r>
-        <w:rPr>
-          <w:rFonts w:ascii="Arial" w:eastAsia="Times New Roman" w:hAnsi="Arial" w:cs="Arial"/>
-          <w:bCs/>
-          <w:i/>
-          <w:iCs/>
-          <w:sz w:val="20"/>
-          <w:szCs w:val="20"/>
-        </w:rPr>
-        <w:t>Tun</w:t>
-      </w:r>
-      <w:proofErr w:type="spellEnd"/>
-      <w:r>
-        <w:rPr>
-          <w:rFonts w:ascii="Arial" w:eastAsia="Times New Roman" w:hAnsi="Arial" w:cs="Arial"/>
-          <w:bCs/>
-          <w:i/>
-          <w:iCs/>
-          <w:sz w:val="20"/>
-          <w:szCs w:val="20"/>
-        </w:rPr>
-        <w:t xml:space="preserve">: then reset </w:t>
-      </w:r>
-      <w:proofErr w:type="spellStart"/>
-      <w:r>
-        <w:rPr>
-          <w:rFonts w:ascii="Arial" w:eastAsia="Times New Roman" w:hAnsi="Arial" w:cs="Arial"/>
-          <w:bCs/>
-          <w:i/>
-          <w:iCs/>
-          <w:sz w:val="20"/>
-          <w:szCs w:val="20"/>
-        </w:rPr>
-        <w:t>nodejs</w:t>
-      </w:r>
-      <w:proofErr w:type="spellEnd"/>
-      <w:r>
-        <w:rPr>
-          <w:rFonts w:ascii="Arial" w:eastAsia="Times New Roman" w:hAnsi="Arial" w:cs="Arial"/>
-          <w:bCs/>
-          <w:i/>
-          <w:iCs/>
-          <w:sz w:val="20"/>
-          <w:szCs w:val="20"/>
-        </w:rPr>
-        <w:t xml:space="preserve"> then run createAdmin.sql and init.sql</w:t>
+        <w:t>Zin Tun: then reset nodejs then run createAdmin.sql and init.sql</w:t>
       </w:r>
     </w:p>
     <w:p>
@@ -316,75 +175,29 @@
           <w:szCs w:val="28"/>
         </w:rPr>
       </w:pPr>
-      <w:proofErr w:type="spellStart"/>
       <w:r>
         <w:rPr>
           <w:rFonts w:ascii="Arial" w:hAnsi="Arial" w:cs="Arial"/>
           <w:sz w:val="28"/>
           <w:szCs w:val="28"/>
         </w:rPr>
-        <w:t>PomeloTech</w:t>
-      </w:r>
-      <w:proofErr w:type="spellEnd"/>
+        <w:t>PomeloTech is a new online marketplace for computer technicians to provide their services. The electronically proficient can offer their expertise with those who are in seek of repair services. Pom</w:t>
+      </w:r>
       <w:r>
         <w:rPr>
           <w:rFonts w:ascii="Arial" w:hAnsi="Arial" w:cs="Arial"/>
           <w:sz w:val="28"/>
           <w:szCs w:val="28"/>
         </w:rPr>
-        <w:t xml:space="preserve"> is a new online marketplace for computer technicians to provide their services. The electronically proficient can offer their expertise with those who are in </w:t>
-      </w:r>
-      <w:proofErr w:type="gramStart"/>
+        <w:softHyphen/>
+      </w:r>
       <w:r>
         <w:rPr>
           <w:rFonts w:ascii="Arial" w:hAnsi="Arial" w:cs="Arial"/>
           <w:sz w:val="28"/>
           <w:szCs w:val="28"/>
         </w:rPr>
-        <w:t>seek</w:t>
-      </w:r>
-      <w:proofErr w:type="gramEnd"/>
-      <w:r>
-        <w:rPr>
-          <w:rFonts w:ascii="Arial" w:hAnsi="Arial" w:cs="Arial"/>
-          <w:sz w:val="28"/>
-          <w:szCs w:val="28"/>
-        </w:rPr>
-        <w:t xml:space="preserve"> of repair services. </w:t>
-      </w:r>
-      <w:proofErr w:type="spellStart"/>
-      <w:r>
-        <w:rPr>
-          <w:rFonts w:ascii="Arial" w:hAnsi="Arial" w:cs="Arial"/>
-          <w:sz w:val="28"/>
-          <w:szCs w:val="28"/>
-        </w:rPr>
-        <w:t>Pom</w:t>
-      </w:r>
-      <w:r>
-        <w:rPr>
-          <w:rFonts w:ascii="Arial" w:hAnsi="Arial" w:cs="Arial"/>
-          <w:sz w:val="28"/>
-          <w:szCs w:val="28"/>
-        </w:rPr>
-        <w:softHyphen/>
-      </w:r>
-      <w:r>
-        <w:rPr>
-          <w:rFonts w:ascii="Arial" w:hAnsi="Arial" w:cs="Arial"/>
-          <w:sz w:val="28"/>
-          <w:szCs w:val="28"/>
-        </w:rPr>
-        <w:t>eloTech</w:t>
-      </w:r>
-      <w:proofErr w:type="spellEnd"/>
-      <w:r>
-        <w:rPr>
-          <w:rFonts w:ascii="Arial" w:hAnsi="Arial" w:cs="Arial"/>
-          <w:sz w:val="28"/>
-          <w:szCs w:val="28"/>
-        </w:rPr>
-        <w:t xml:space="preserve"> makes this interaction easy and enjoyable. </w:t>
+        <w:t>eloTech makes this interaction easy and enjoyable.</w:t>
       </w:r>
     </w:p>
     <w:p>
@@ -445,6 +258,7 @@
       <w:r>
         <w:rPr>
           <w:rStyle w:val="Heading3Char"/>
+          <w:rFonts w:eastAsiaTheme="minorEastAsia"/>
         </w:rPr>
         <w:t>GET</w:t>
       </w:r>
@@ -735,7 +549,6 @@
           <w:szCs w:val="28"/>
         </w:rPr>
       </w:pPr>
-      <w:proofErr w:type="spellStart"/>
       <w:r>
         <w:rPr>
           <w:rFonts w:ascii="Arial" w:eastAsia="Times New Roman" w:hAnsi="Arial" w:cs="Arial"/>
@@ -743,17 +556,7 @@
           <w:sz w:val="28"/>
           <w:szCs w:val="28"/>
         </w:rPr>
-        <w:t>UserId</w:t>
-      </w:r>
-      <w:proofErr w:type="spellEnd"/>
-      <w:r>
-        <w:rPr>
-          <w:rFonts w:ascii="Arial" w:eastAsia="Times New Roman" w:hAnsi="Arial" w:cs="Arial"/>
-          <w:i/>
-          <w:sz w:val="28"/>
-          <w:szCs w:val="28"/>
-        </w:rPr>
-        <w:t xml:space="preserve"> – </w:t>
+        <w:t xml:space="preserve">UserId – </w:t>
       </w:r>
       <w:r>
         <w:rPr>
@@ -835,7 +638,6 @@
           <w:szCs w:val="28"/>
         </w:rPr>
       </w:pPr>
-      <w:proofErr w:type="spellStart"/>
       <w:r>
         <w:rPr>
           <w:rFonts w:ascii="Arial" w:eastAsia="Times New Roman" w:hAnsi="Arial" w:cs="Arial"/>
@@ -846,7 +648,6 @@
         </w:rPr>
         <w:t>firstName</w:t>
       </w:r>
-      <w:proofErr w:type="spellEnd"/>
       <w:r>
         <w:rPr>
           <w:rFonts w:ascii="Arial" w:eastAsia="Times New Roman" w:hAnsi="Arial" w:cs="Arial"/>
@@ -881,7 +682,6 @@
           <w:szCs w:val="28"/>
         </w:rPr>
       </w:pPr>
-      <w:proofErr w:type="spellStart"/>
       <w:r>
         <w:rPr>
           <w:rFonts w:ascii="Arial" w:eastAsia="Times New Roman" w:hAnsi="Arial" w:cs="Arial"/>
@@ -892,7 +692,6 @@
         </w:rPr>
         <w:t>lastName</w:t>
       </w:r>
-      <w:proofErr w:type="spellEnd"/>
       <w:r>
         <w:rPr>
           <w:rFonts w:ascii="Arial" w:eastAsia="Times New Roman" w:hAnsi="Arial" w:cs="Arial"/>
@@ -1028,7 +827,6 @@
           <w:szCs w:val="28"/>
         </w:rPr>
       </w:pPr>
-      <w:proofErr w:type="spellStart"/>
       <w:r>
         <w:rPr>
           <w:rFonts w:ascii="Arial" w:eastAsia="Times New Roman" w:hAnsi="Arial" w:cs="Arial"/>
@@ -1039,7 +837,6 @@
         </w:rPr>
         <w:t>WhenRegistered</w:t>
       </w:r>
-      <w:proofErr w:type="spellEnd"/>
       <w:r>
         <w:rPr>
           <w:rFonts w:ascii="Arial" w:eastAsia="Times New Roman" w:hAnsi="Arial" w:cs="Arial"/>
@@ -1103,25 +900,7 @@
           <w:sz w:val="28"/>
           <w:szCs w:val="28"/>
         </w:rPr>
-        <w:t xml:space="preserve">Email and </w:t>
-      </w:r>
-      <w:proofErr w:type="spellStart"/>
-      <w:r>
-        <w:rPr>
-          <w:rFonts w:ascii="Arial" w:eastAsia="Times New Roman" w:hAnsi="Arial" w:cs="Arial"/>
-          <w:sz w:val="28"/>
-          <w:szCs w:val="28"/>
-        </w:rPr>
-        <w:t>lastName</w:t>
-      </w:r>
-      <w:proofErr w:type="spellEnd"/>
-      <w:r>
-        <w:rPr>
-          <w:rFonts w:ascii="Arial" w:eastAsia="Times New Roman" w:hAnsi="Arial" w:cs="Arial"/>
-          <w:sz w:val="28"/>
-          <w:szCs w:val="28"/>
-        </w:rPr>
-        <w:t xml:space="preserve"> required. Error if email is non</w:t>
+        <w:t>Email and lastName required. Error if email is non</w:t>
       </w:r>
       <w:r>
         <w:rPr>
@@ -1177,18 +956,10 @@
         <w:pStyle w:val="Heading2"/>
       </w:pPr>
       <w:r>
-        <w:t>User/&lt;</w:t>
-      </w:r>
-      <w:proofErr w:type="spellStart"/>
-      <w:r>
-        <w:t>usr</w:t>
-      </w:r>
-      <w:r>
-        <w:t>Id</w:t>
-      </w:r>
-      <w:proofErr w:type="spellEnd"/>
-      <w:r>
-        <w:t>&gt;</w:t>
+        <w:t>User/&lt;usr</w:t>
+      </w:r>
+      <w:r>
+        <w:t>Id&gt;</w:t>
       </w:r>
     </w:p>
     <w:p>
@@ -1228,33 +999,15 @@
           <w:sz w:val="27"/>
           <w:szCs w:val="27"/>
         </w:rPr>
-        <w:t>User &lt;</w:t>
-      </w:r>
-      <w:proofErr w:type="spellStart"/>
-      <w:r>
-        <w:rPr>
-          <w:rFonts w:ascii="Arial" w:eastAsia="Times New Roman" w:hAnsi="Arial" w:cs="Arial"/>
-          <w:sz w:val="27"/>
-          <w:szCs w:val="27"/>
-        </w:rPr>
-        <w:t>usr</w:t>
-      </w:r>
-      <w:r>
-        <w:rPr>
-          <w:rFonts w:ascii="Arial" w:eastAsia="Times New Roman" w:hAnsi="Arial" w:cs="Arial"/>
-          <w:sz w:val="27"/>
-          <w:szCs w:val="27"/>
-        </w:rPr>
-        <w:t>Id</w:t>
-      </w:r>
-      <w:proofErr w:type="spellEnd"/>
-      <w:r>
-        <w:rPr>
-          <w:rFonts w:ascii="Arial" w:eastAsia="Times New Roman" w:hAnsi="Arial" w:cs="Arial"/>
-          <w:sz w:val="27"/>
-          <w:szCs w:val="27"/>
-        </w:rPr>
-        <w:t xml:space="preserve">&gt;, </w:t>
+        <w:t>User &lt;usr</w:t>
+      </w:r>
+      <w:r>
+        <w:rPr>
+          <w:rFonts w:ascii="Arial" w:eastAsia="Times New Roman" w:hAnsi="Arial" w:cs="Arial"/>
+          <w:sz w:val="27"/>
+          <w:szCs w:val="27"/>
+        </w:rPr>
+        <w:t xml:space="preserve">Id&gt;, </w:t>
       </w:r>
       <w:r>
         <w:rPr>
@@ -1336,41 +1089,13 @@
           <w:szCs w:val="27"/>
         </w:rPr>
       </w:pPr>
-      <w:proofErr w:type="spellStart"/>
-      <w:r>
-        <w:rPr>
-          <w:rFonts w:ascii="Arial" w:eastAsia="Times New Roman" w:hAnsi="Arial" w:cs="Arial"/>
-          <w:sz w:val="27"/>
-          <w:szCs w:val="27"/>
-        </w:rPr>
-        <w:t>NotFound</w:t>
-      </w:r>
-      <w:proofErr w:type="spellEnd"/>
-      <w:r>
-        <w:rPr>
-          <w:rFonts w:ascii="Arial" w:eastAsia="Times New Roman" w:hAnsi="Arial" w:cs="Arial"/>
-          <w:sz w:val="27"/>
-          <w:szCs w:val="27"/>
-        </w:rPr>
-        <w:t xml:space="preserve"> return if </w:t>
-      </w:r>
-      <w:proofErr w:type="spellStart"/>
-      <w:r>
-        <w:rPr>
-          <w:rFonts w:ascii="Arial" w:eastAsia="Times New Roman" w:hAnsi="Arial" w:cs="Arial"/>
-          <w:sz w:val="27"/>
-          <w:szCs w:val="27"/>
-        </w:rPr>
-        <w:t>usrId</w:t>
-      </w:r>
-      <w:proofErr w:type="spellEnd"/>
-      <w:r>
-        <w:rPr>
-          <w:rFonts w:ascii="Arial" w:eastAsia="Times New Roman" w:hAnsi="Arial" w:cs="Arial"/>
-          <w:sz w:val="27"/>
-          <w:szCs w:val="27"/>
-        </w:rPr>
-        <w:t xml:space="preserve"> does not exist</w:t>
+      <w:r>
+        <w:rPr>
+          <w:rFonts w:ascii="Arial" w:eastAsia="Times New Roman" w:hAnsi="Arial" w:cs="Arial"/>
+          <w:sz w:val="27"/>
+          <w:szCs w:val="27"/>
+        </w:rPr>
+        <w:t>NotFound return if usrId does not exist</w:t>
       </w:r>
     </w:p>
     <w:p>
@@ -1420,7 +1145,6 @@
         </w:rPr>
         <w:t xml:space="preserve"> &lt;</w:t>
       </w:r>
-      <w:proofErr w:type="spellStart"/>
       <w:r>
         <w:rPr>
           <w:rFonts w:ascii="Arial" w:eastAsia="Times New Roman" w:hAnsi="Arial" w:cs="Arial"/>
@@ -1429,7 +1153,6 @@
         </w:rPr>
         <w:t>usrId</w:t>
       </w:r>
-      <w:proofErr w:type="spellEnd"/>
       <w:r>
         <w:rPr>
           <w:rFonts w:ascii="Arial" w:eastAsia="Times New Roman" w:hAnsi="Arial" w:cs="Arial"/>
@@ -1697,57 +1420,33 @@
       <w:r>
         <w:t>/&lt;</w:t>
       </w:r>
-      <w:proofErr w:type="spellStart"/>
       <w:r>
         <w:t>usrId</w:t>
       </w:r>
-      <w:proofErr w:type="spellEnd"/>
       <w:r>
         <w:t>&gt;/</w:t>
       </w:r>
-      <w:proofErr w:type="spellStart"/>
       <w:r>
         <w:t>Serv</w:t>
       </w:r>
-      <w:proofErr w:type="spellEnd"/>
-    </w:p>
-    <w:p>
-      <w:pPr>
-        <w:spacing w:before="100" w:beforeAutospacing="1" w:after="115" w:line="240" w:lineRule="auto"/>
-        <w:rPr>
-          <w:rFonts w:ascii="Arial" w:eastAsia="Times New Roman" w:hAnsi="Arial" w:cs="Arial"/>
-          <w:sz w:val="27"/>
-          <w:szCs w:val="27"/>
-        </w:rPr>
-      </w:pPr>
-      <w:proofErr w:type="gramStart"/>
-      <w:r>
-        <w:rPr>
-          <w:rFonts w:ascii="Arial" w:eastAsia="Times New Roman" w:hAnsi="Arial" w:cs="Arial"/>
-          <w:sz w:val="27"/>
-          <w:szCs w:val="27"/>
-        </w:rPr>
-        <w:t xml:space="preserve">All the services that is tied to the </w:t>
-      </w:r>
-      <w:proofErr w:type="spellStart"/>
-      <w:r>
-        <w:rPr>
-          <w:rFonts w:ascii="Arial" w:eastAsia="Times New Roman" w:hAnsi="Arial" w:cs="Arial"/>
-          <w:sz w:val="27"/>
-          <w:szCs w:val="27"/>
-        </w:rPr>
-        <w:t>usrId</w:t>
-      </w:r>
-      <w:proofErr w:type="spellEnd"/>
-      <w:r>
-        <w:rPr>
-          <w:rFonts w:ascii="Arial" w:eastAsia="Times New Roman" w:hAnsi="Arial" w:cs="Arial"/>
-          <w:sz w:val="27"/>
-          <w:szCs w:val="27"/>
-        </w:rPr>
-        <w:t>.</w:t>
-      </w:r>
-      <w:proofErr w:type="gramEnd"/>
+    </w:p>
+    <w:p>
+      <w:pPr>
+        <w:spacing w:before="100" w:beforeAutospacing="1" w:after="115" w:line="240" w:lineRule="auto"/>
+        <w:rPr>
+          <w:rFonts w:ascii="Arial" w:eastAsia="Times New Roman" w:hAnsi="Arial" w:cs="Arial"/>
+          <w:sz w:val="27"/>
+          <w:szCs w:val="27"/>
+        </w:rPr>
+      </w:pPr>
+      <w:r>
+        <w:rPr>
+          <w:rFonts w:ascii="Arial" w:eastAsia="Times New Roman" w:hAnsi="Arial" w:cs="Arial"/>
+          <w:sz w:val="27"/>
+          <w:szCs w:val="27"/>
+        </w:rPr>
+        <w:t>All the services that is tied to the usrId.</w:t>
+      </w:r>
     </w:p>
     <w:p>
       <w:pPr>
@@ -1757,11 +1456,9 @@
       <w:r>
         <w:t xml:space="preserve">GET </w:t>
       </w:r>
-      <w:proofErr w:type="spellStart"/>
       <w:r>
         <w:t>servName</w:t>
       </w:r>
-      <w:proofErr w:type="spellEnd"/>
       <w:r>
         <w:t xml:space="preserve">=&lt;name of </w:t>
       </w:r>
@@ -1803,7 +1500,6 @@
         </w:rPr>
         <w:t xml:space="preserve">rns an array of </w:t>
       </w:r>
-      <w:proofErr w:type="spellStart"/>
       <w:r>
         <w:rPr>
           <w:rFonts w:ascii="Arial" w:eastAsia="Times New Roman" w:hAnsi="Arial" w:cs="Arial"/>
@@ -1812,7 +1508,6 @@
         </w:rPr>
         <w:t>Serv</w:t>
       </w:r>
-      <w:proofErr w:type="spellEnd"/>
       <w:r>
         <w:rPr>
           <w:rFonts w:ascii="Arial" w:eastAsia="Times New Roman" w:hAnsi="Arial" w:cs="Arial"/>
@@ -1858,35 +1553,7 @@
           <w:sz w:val="27"/>
           <w:szCs w:val="27"/>
         </w:rPr>
-        <w:t xml:space="preserve">Accept a query </w:t>
-      </w:r>
-      <w:proofErr w:type="spellStart"/>
-      <w:proofErr w:type="gramStart"/>
-      <w:r>
-        <w:rPr>
-          <w:rFonts w:ascii="Arial" w:eastAsia="Times New Roman" w:hAnsi="Arial" w:cs="Arial"/>
-          <w:sz w:val="27"/>
-          <w:szCs w:val="27"/>
-        </w:rPr>
-        <w:t>params</w:t>
-      </w:r>
-      <w:proofErr w:type="spellEnd"/>
-      <w:r>
-        <w:rPr>
-          <w:rFonts w:ascii="Arial" w:eastAsia="Times New Roman" w:hAnsi="Arial" w:cs="Arial"/>
-          <w:sz w:val="27"/>
-          <w:szCs w:val="27"/>
-        </w:rPr>
-        <w:t>(</w:t>
-      </w:r>
-      <w:proofErr w:type="gramEnd"/>
-      <w:r>
-        <w:rPr>
-          <w:rFonts w:ascii="Arial" w:eastAsia="Times New Roman" w:hAnsi="Arial" w:cs="Arial"/>
-          <w:sz w:val="27"/>
-          <w:szCs w:val="27"/>
-        </w:rPr>
-        <w:t>status</w:t>
+        <w:t>Accept a query params(status</w:t>
       </w:r>
       <w:r>
         <w:rPr>
@@ -1977,7 +1644,6 @@
         </w:rPr>
         <w:t xml:space="preserve">Creates a new </w:t>
       </w:r>
-      <w:proofErr w:type="spellStart"/>
       <w:r>
         <w:rPr>
           <w:rFonts w:ascii="Arial" w:eastAsia="Times New Roman" w:hAnsi="Arial" w:cs="Arial"/>
@@ -1986,7 +1652,6 @@
         </w:rPr>
         <w:t>Serv</w:t>
       </w:r>
-      <w:proofErr w:type="spellEnd"/>
       <w:r>
         <w:rPr>
           <w:rFonts w:ascii="Arial" w:eastAsia="Times New Roman" w:hAnsi="Arial" w:cs="Arial"/>
@@ -2025,16 +1690,7 @@
           <w:sz w:val="27"/>
           <w:szCs w:val="27"/>
         </w:rPr>
-        <w:t xml:space="preserve">Fail </w:t>
-      </w:r>
-      <w:proofErr w:type="gramStart"/>
-      <w:r>
-        <w:rPr>
-          <w:rFonts w:ascii="Arial" w:eastAsia="Times New Roman" w:hAnsi="Arial" w:cs="Arial"/>
-          <w:sz w:val="27"/>
-          <w:szCs w:val="27"/>
-        </w:rPr>
-        <w:t xml:space="preserve">if </w:t>
+        <w:t xml:space="preserve">Fail if </w:t>
       </w:r>
       <w:r>
         <w:rPr>
@@ -2050,16 +1706,7 @@
           <w:sz w:val="27"/>
           <w:szCs w:val="27"/>
         </w:rPr>
-        <w:t>the</w:t>
-      </w:r>
-      <w:proofErr w:type="gramEnd"/>
-      <w:r>
-        <w:rPr>
-          <w:rFonts w:ascii="Arial" w:eastAsia="Times New Roman" w:hAnsi="Arial" w:cs="Arial"/>
-          <w:sz w:val="27"/>
-          <w:szCs w:val="27"/>
-        </w:rPr>
-        <w:t xml:space="preserve"> person in question has more than 5 services.</w:t>
+        <w:t>the person in question has more than 5 services.</w:t>
       </w:r>
       <w:r>
         <w:rPr>
@@ -2098,46 +1745,26 @@
       <w:pPr>
         <w:pStyle w:val="Heading2"/>
       </w:pPr>
-      <w:proofErr w:type="spellStart"/>
       <w:r>
         <w:t>Ssns</w:t>
       </w:r>
-      <w:proofErr w:type="spellEnd"/>
-    </w:p>
-    <w:p>
-      <w:pPr>
-        <w:spacing w:before="100" w:beforeAutospacing="1" w:after="115" w:line="240" w:lineRule="auto"/>
-        <w:rPr>
-          <w:rFonts w:ascii="Arial" w:eastAsia="Times New Roman" w:hAnsi="Arial" w:cs="Arial"/>
-          <w:sz w:val="27"/>
-          <w:szCs w:val="27"/>
-        </w:rPr>
-      </w:pPr>
-      <w:r>
-        <w:rPr>
-          <w:rFonts w:ascii="Arial" w:eastAsia="Times New Roman" w:hAnsi="Arial" w:cs="Arial"/>
-          <w:sz w:val="27"/>
-          <w:szCs w:val="27"/>
-        </w:rPr>
-        <w:t>Login sessions (</w:t>
-      </w:r>
-      <w:proofErr w:type="spellStart"/>
-      <w:r>
-        <w:rPr>
-          <w:rFonts w:ascii="Arial" w:eastAsia="Times New Roman" w:hAnsi="Arial" w:cs="Arial"/>
-          <w:sz w:val="27"/>
-          <w:szCs w:val="27"/>
-        </w:rPr>
-        <w:t>Ssns</w:t>
-      </w:r>
-      <w:proofErr w:type="spellEnd"/>
-      <w:r>
-        <w:rPr>
-          <w:rFonts w:ascii="Arial" w:eastAsia="Times New Roman" w:hAnsi="Arial" w:cs="Arial"/>
-          <w:sz w:val="27"/>
-          <w:szCs w:val="27"/>
-        </w:rPr>
-        <w:t>)</w:t>
+    </w:p>
+    <w:p>
+      <w:pPr>
+        <w:spacing w:before="100" w:beforeAutospacing="1" w:after="115" w:line="240" w:lineRule="auto"/>
+        <w:rPr>
+          <w:rFonts w:ascii="Arial" w:eastAsia="Times New Roman" w:hAnsi="Arial" w:cs="Arial"/>
+          <w:sz w:val="27"/>
+          <w:szCs w:val="27"/>
+        </w:rPr>
+      </w:pPr>
+      <w:r>
+        <w:rPr>
+          <w:rFonts w:ascii="Arial" w:eastAsia="Times New Roman" w:hAnsi="Arial" w:cs="Arial"/>
+          <w:sz w:val="27"/>
+          <w:szCs w:val="27"/>
+        </w:rPr>
+        <w:t>Login sessions (Ssns)</w:t>
       </w:r>
       <w:r>
         <w:rPr>
@@ -2173,25 +1800,7 @@
           <w:sz w:val="27"/>
           <w:szCs w:val="27"/>
         </w:rPr>
-        <w:t xml:space="preserve">access. A user obtains one via POST to </w:t>
-      </w:r>
-      <w:proofErr w:type="spellStart"/>
-      <w:r>
-        <w:rPr>
-          <w:rFonts w:ascii="Arial" w:eastAsia="Times New Roman" w:hAnsi="Arial" w:cs="Arial"/>
-          <w:sz w:val="27"/>
-          <w:szCs w:val="27"/>
-        </w:rPr>
-        <w:t>Ssns</w:t>
-      </w:r>
-      <w:proofErr w:type="spellEnd"/>
-      <w:r>
-        <w:rPr>
-          <w:rFonts w:ascii="Arial" w:eastAsia="Times New Roman" w:hAnsi="Arial" w:cs="Arial"/>
-          <w:sz w:val="27"/>
-          <w:szCs w:val="27"/>
-        </w:rPr>
-        <w:t>.</w:t>
+        <w:t>access. A user obtains one via POST to Ssns.</w:t>
       </w:r>
     </w:p>
     <w:p>
@@ -2273,7 +1882,6 @@
           <w:szCs w:val="27"/>
         </w:rPr>
       </w:pPr>
-      <w:proofErr w:type="spellStart"/>
       <w:r>
         <w:rPr>
           <w:rFonts w:ascii="Arial" w:eastAsia="Times New Roman" w:hAnsi="Arial" w:cs="Arial"/>
@@ -2284,7 +1892,6 @@
         </w:rPr>
         <w:t>usrId</w:t>
       </w:r>
-      <w:proofErr w:type="spellEnd"/>
       <w:r>
         <w:rPr>
           <w:rFonts w:ascii="Arial" w:eastAsia="Times New Roman" w:hAnsi="Arial" w:cs="Arial"/>
@@ -2554,13 +2161,8 @@
       <w:pPr>
         <w:pStyle w:val="Heading2"/>
       </w:pPr>
-      <w:proofErr w:type="spellStart"/>
-      <w:r>
-        <w:t>Ssns</w:t>
-      </w:r>
-      <w:proofErr w:type="spellEnd"/>
-      <w:r>
-        <w:t>/&lt;cookie&gt;</w:t>
+      <w:r>
+        <w:t>Ssns/&lt;cookie&gt;</w:t>
       </w:r>
     </w:p>
     <w:p>
@@ -2592,43 +2194,7 @@
           <w:sz w:val="27"/>
           <w:szCs w:val="27"/>
         </w:rPr>
-        <w:t xml:space="preserve">Log out the specified </w:t>
-      </w:r>
-      <w:proofErr w:type="spellStart"/>
-      <w:r>
-        <w:rPr>
-          <w:rFonts w:ascii="Arial" w:eastAsia="Times New Roman" w:hAnsi="Arial" w:cs="Arial"/>
-          <w:sz w:val="27"/>
-          <w:szCs w:val="27"/>
-        </w:rPr>
-        <w:t>Ssn</w:t>
-      </w:r>
-      <w:proofErr w:type="spellEnd"/>
-      <w:r>
-        <w:rPr>
-          <w:rFonts w:ascii="Arial" w:eastAsia="Times New Roman" w:hAnsi="Arial" w:cs="Arial"/>
-          <w:sz w:val="27"/>
-          <w:szCs w:val="27"/>
-        </w:rPr>
-        <w:t xml:space="preserve">. AU must be owner of </w:t>
-      </w:r>
-      <w:proofErr w:type="spellStart"/>
-      <w:r>
-        <w:rPr>
-          <w:rFonts w:ascii="Arial" w:eastAsia="Times New Roman" w:hAnsi="Arial" w:cs="Arial"/>
-          <w:sz w:val="27"/>
-          <w:szCs w:val="27"/>
-        </w:rPr>
-        <w:t>Ssn</w:t>
-      </w:r>
-      <w:proofErr w:type="spellEnd"/>
-      <w:r>
-        <w:rPr>
-          <w:rFonts w:ascii="Arial" w:eastAsia="Times New Roman" w:hAnsi="Arial" w:cs="Arial"/>
-          <w:sz w:val="27"/>
-          <w:szCs w:val="27"/>
-        </w:rPr>
-        <w:t xml:space="preserve"> or admin.</w:t>
+        <w:t>Log out the specified Ssn. AU must be owner of Ssn or admin.</w:t>
       </w:r>
     </w:p>
     <w:p>
@@ -2665,11 +2231,9 @@
           <w:szCs w:val="27"/>
         </w:rPr>
       </w:pPr>
-      <w:proofErr w:type="spellStart"/>
       <w:r>
         <w:t>Serv</w:t>
       </w:r>
-      <w:proofErr w:type="spellEnd"/>
       <w:r>
         <w:rPr>
           <w:rFonts w:ascii="Arial" w:hAnsi="Arial" w:cs="Arial"/>
@@ -2687,6 +2251,9 @@
       <w:r>
         <w:t>GET</w:t>
       </w:r>
+      <w:r>
+        <w:t xml:space="preserve"> (services table)</w:t>
+      </w:r>
     </w:p>
     <w:p>
       <w:pPr>
@@ -2716,23 +2283,35 @@
     </w:p>
     <w:p>
       <w:pPr>
-        <w:pStyle w:val="Heading2"/>
-      </w:pPr>
-      <w:proofErr w:type="spellStart"/>
-      <w:r>
+        <w:spacing w:before="245" w:after="100" w:afterAutospacing="1" w:line="240" w:lineRule="auto"/>
+        <w:outlineLvl w:val="2"/>
+        <w:rPr>
+          <w:rFonts w:ascii="Arial" w:eastAsia="Times New Roman" w:hAnsi="Arial" w:cs="Arial"/>
+          <w:b/>
+          <w:bCs/>
+          <w:sz w:val="32"/>
+          <w:szCs w:val="32"/>
+        </w:rPr>
+      </w:pPr>
+      <w:r>
+        <w:rPr>
+          <w:rFonts w:ascii="Arial" w:eastAsia="Times New Roman" w:hAnsi="Arial" w:cs="Arial"/>
+          <w:b/>
+          <w:bCs/>
+          <w:sz w:val="32"/>
+          <w:szCs w:val="32"/>
+        </w:rPr>
         <w:t>Serv</w:t>
       </w:r>
-      <w:proofErr w:type="spellEnd"/>
-      <w:r>
-        <w:t>/&lt;</w:t>
-      </w:r>
-      <w:proofErr w:type="spellStart"/>
-      <w:r>
-        <w:t>ServId</w:t>
-      </w:r>
-      <w:proofErr w:type="spellEnd"/>
-      <w:r>
-        <w:t>&gt;</w:t>
+      <w:r>
+        <w:rPr>
+          <w:rFonts w:ascii="Arial" w:eastAsia="Times New Roman" w:hAnsi="Arial" w:cs="Arial"/>
+          <w:b/>
+          <w:bCs/>
+          <w:sz w:val="32"/>
+          <w:szCs w:val="32"/>
+        </w:rPr>
+        <w:t>/&lt;techId&gt;</w:t>
       </w:r>
     </w:p>
     <w:p>
@@ -2743,6 +2322,9 @@
       <w:r>
         <w:t>GET</w:t>
       </w:r>
+      <w:r>
+        <w:t xml:space="preserve"> (servicesOffer table)</w:t>
+      </w:r>
     </w:p>
     <w:p>
       <w:pPr>
@@ -2751,107 +2333,99 @@
           <w:ilvl w:val="0"/>
           <w:numId w:val="6"/>
         </w:numPr>
-        <w:spacing w:before="100" w:beforeAutospacing="1" w:after="115" w:line="240" w:lineRule="auto"/>
-        <w:rPr>
-          <w:rFonts w:ascii="Arial" w:eastAsia="Times New Roman" w:hAnsi="Arial" w:cs="Arial"/>
-          <w:sz w:val="27"/>
-          <w:szCs w:val="27"/>
-        </w:rPr>
-      </w:pPr>
-      <w:r>
-        <w:rPr>
-          <w:rFonts w:ascii="Arial" w:eastAsia="Times New Roman" w:hAnsi="Arial" w:cs="Arial"/>
-          <w:sz w:val="27"/>
-          <w:szCs w:val="27"/>
-        </w:rPr>
-        <w:t xml:space="preserve">Retrieve </w:t>
-      </w:r>
-      <w:proofErr w:type="spellStart"/>
-      <w:r>
-        <w:rPr>
-          <w:rFonts w:ascii="Arial" w:eastAsia="Times New Roman" w:hAnsi="Arial" w:cs="Arial"/>
-          <w:sz w:val="27"/>
-          <w:szCs w:val="27"/>
-        </w:rPr>
-        <w:t>Serv</w:t>
-      </w:r>
-      <w:proofErr w:type="spellEnd"/>
-      <w:r>
-        <w:rPr>
-          <w:rFonts w:ascii="Arial" w:eastAsia="Times New Roman" w:hAnsi="Arial" w:cs="Arial"/>
-          <w:sz w:val="27"/>
-          <w:szCs w:val="27"/>
-        </w:rPr>
-        <w:t xml:space="preserve">-specific info. AU must be </w:t>
-      </w:r>
-      <w:proofErr w:type="spellStart"/>
-      <w:r>
-        <w:rPr>
-          <w:rFonts w:ascii="Arial" w:eastAsia="Times New Roman" w:hAnsi="Arial" w:cs="Arial"/>
-          <w:sz w:val="27"/>
-          <w:szCs w:val="27"/>
-        </w:rPr>
-        <w:t>Serv</w:t>
-      </w:r>
-      <w:proofErr w:type="spellEnd"/>
-      <w:r>
-        <w:rPr>
-          <w:rFonts w:ascii="Arial" w:eastAsia="Times New Roman" w:hAnsi="Arial" w:cs="Arial"/>
-          <w:sz w:val="27"/>
-          <w:szCs w:val="27"/>
-        </w:rPr>
-        <w:t xml:space="preserve"> owner or admin. Returns</w:t>
-      </w:r>
-    </w:p>
-    <w:p>
-      <w:pPr>
-        <w:pStyle w:val="ListParagraph"/>
+        <w:spacing w:before="245" w:after="100" w:afterAutospacing="1" w:line="240" w:lineRule="auto"/>
+        <w:outlineLvl w:val="2"/>
+        <w:rPr>
+          <w:rFonts w:ascii="Arial" w:eastAsia="Times New Roman" w:hAnsi="Arial" w:cs="Arial"/>
+          <w:bCs/>
+          <w:sz w:val="27"/>
+          <w:szCs w:val="27"/>
+        </w:rPr>
+      </w:pPr>
+      <w:r>
+        <w:rPr>
+          <w:rFonts w:ascii="Arial" w:eastAsia="Times New Roman" w:hAnsi="Arial" w:cs="Arial"/>
+          <w:bCs/>
+          <w:sz w:val="27"/>
+          <w:szCs w:val="27"/>
+        </w:rPr>
+        <w:t>Retrieve all the services offer by techId.</w:t>
+      </w:r>
+      <w:r>
+        <w:rPr>
+          <w:rFonts w:ascii="Arial" w:eastAsia="Times New Roman" w:hAnsi="Arial" w:cs="Arial"/>
+          <w:bCs/>
+          <w:sz w:val="27"/>
+          <w:szCs w:val="27"/>
+        </w:rPr>
+        <w:t xml:space="preserve"> </w:t>
+      </w:r>
+      <w:r>
+        <w:rPr>
+          <w:rFonts w:ascii="Arial" w:eastAsia="Times New Roman" w:hAnsi="Arial" w:cs="Arial"/>
+          <w:bCs/>
+          <w:sz w:val="27"/>
+          <w:szCs w:val="27"/>
+        </w:rPr>
+        <w:t>User must log in.</w:t>
+      </w:r>
+    </w:p>
+    <w:p>
+      <w:pPr>
+        <w:spacing w:before="245" w:after="100" w:afterAutospacing="1" w:line="240" w:lineRule="auto"/>
+        <w:outlineLvl w:val="2"/>
+        <w:rPr>
+          <w:rFonts w:ascii="Arial" w:eastAsia="Times New Roman" w:hAnsi="Arial" w:cs="Arial"/>
+          <w:b/>
+          <w:bCs/>
+          <w:sz w:val="32"/>
+          <w:szCs w:val="32"/>
+        </w:rPr>
+      </w:pPr>
+      <w:r>
+        <w:rPr>
+          <w:rFonts w:ascii="Arial" w:eastAsia="Times New Roman" w:hAnsi="Arial" w:cs="Arial"/>
+          <w:b/>
+          <w:bCs/>
+          <w:sz w:val="32"/>
+          <w:szCs w:val="32"/>
+        </w:rPr>
+        <w:t>Serv/&lt;</w:t>
+      </w:r>
+      <w:r>
+        <w:rPr>
+          <w:rFonts w:ascii="Arial" w:eastAsia="Times New Roman" w:hAnsi="Arial" w:cs="Arial"/>
+          <w:b/>
+          <w:bCs/>
+          <w:sz w:val="32"/>
+          <w:szCs w:val="32"/>
+        </w:rPr>
+        <w:t>userId</w:t>
+      </w:r>
+      <w:r>
+        <w:rPr>
+          <w:rFonts w:ascii="Arial" w:eastAsia="Times New Roman" w:hAnsi="Arial" w:cs="Arial"/>
+          <w:b/>
+          <w:bCs/>
+          <w:sz w:val="32"/>
+          <w:szCs w:val="32"/>
+        </w:rPr>
+        <w:t>&gt;</w:t>
+      </w:r>
+    </w:p>
+    <w:p>
+      <w:pPr>
+        <w:pStyle w:val="Heading3"/>
         <w:numPr>
           <w:ilvl w:val="0"/>
           <w:numId w:val="6"/>
         </w:numPr>
-        <w:spacing w:before="100" w:beforeAutospacing="1" w:after="115" w:line="240" w:lineRule="auto"/>
-        <w:rPr>
-          <w:rFonts w:ascii="Arial" w:eastAsia="Times New Roman" w:hAnsi="Arial" w:cs="Arial"/>
-          <w:sz w:val="27"/>
-          <w:szCs w:val="27"/>
-        </w:rPr>
-      </w:pPr>
-      <w:r>
-        <w:rPr>
-          <w:rFonts w:ascii="Arial" w:eastAsia="Times New Roman" w:hAnsi="Arial" w:cs="Arial"/>
-          <w:i/>
-          <w:iCs/>
-          <w:sz w:val="27"/>
-          <w:szCs w:val="27"/>
-        </w:rPr>
-        <w:t>Services</w:t>
-      </w:r>
-      <w:r>
-        <w:rPr>
-          <w:rFonts w:ascii="Arial" w:eastAsia="Times New Roman" w:hAnsi="Arial" w:cs="Arial"/>
-          <w:i/>
-          <w:iCs/>
-          <w:sz w:val="27"/>
-          <w:szCs w:val="27"/>
-        </w:rPr>
-        <w:t> </w:t>
-      </w:r>
-      <w:r>
-        <w:rPr>
-          <w:rFonts w:ascii="Arial" w:eastAsia="Times New Roman" w:hAnsi="Arial" w:cs="Arial"/>
-          <w:sz w:val="27"/>
-          <w:szCs w:val="27"/>
-        </w:rPr>
-        <w:t>URI of the challenge being p</w:t>
-      </w:r>
-      <w:r>
-        <w:rPr>
-          <w:rFonts w:ascii="Arial" w:eastAsia="Times New Roman" w:hAnsi="Arial" w:cs="Arial"/>
-          <w:sz w:val="27"/>
-          <w:szCs w:val="27"/>
-        </w:rPr>
-        <w:t>layed,</w:t>
+      </w:pPr>
+      <w:r>
+        <w:t>GET</w:t>
+      </w:r>
+      <w:r>
+        <w:t xml:space="preserve"> (servicesOffer table)</w:t>
       </w:r>
     </w:p>
     <w:p>
@@ -2861,79 +2435,115 @@
           <w:ilvl w:val="0"/>
           <w:numId w:val="6"/>
         </w:numPr>
-        <w:spacing w:before="100" w:beforeAutospacing="1" w:after="115" w:line="240" w:lineRule="auto"/>
-        <w:rPr>
-          <w:rFonts w:ascii="Arial" w:eastAsia="Times New Roman" w:hAnsi="Arial" w:cs="Arial"/>
-          <w:sz w:val="27"/>
-          <w:szCs w:val="27"/>
-        </w:rPr>
-      </w:pPr>
-      <w:proofErr w:type="spellStart"/>
-      <w:r>
-        <w:rPr>
-          <w:rFonts w:ascii="Arial" w:eastAsia="Times New Roman" w:hAnsi="Arial" w:cs="Arial"/>
-          <w:i/>
-          <w:iCs/>
-          <w:sz w:val="27"/>
-          <w:szCs w:val="27"/>
-        </w:rPr>
-        <w:t>user</w:t>
-      </w:r>
-      <w:r>
-        <w:rPr>
-          <w:rFonts w:ascii="Arial" w:eastAsia="Times New Roman" w:hAnsi="Arial" w:cs="Arial"/>
-          <w:i/>
-          <w:iCs/>
-          <w:sz w:val="27"/>
-          <w:szCs w:val="27"/>
-        </w:rPr>
-        <w:t>Id</w:t>
-      </w:r>
-      <w:proofErr w:type="spellEnd"/>
-      <w:r>
-        <w:rPr>
-          <w:rFonts w:ascii="Arial" w:eastAsia="Times New Roman" w:hAnsi="Arial" w:cs="Arial"/>
-          <w:i/>
-          <w:iCs/>
-          <w:sz w:val="27"/>
-          <w:szCs w:val="27"/>
-        </w:rPr>
-        <w:t> </w:t>
-      </w:r>
-      <w:r>
-        <w:rPr>
-          <w:rFonts w:ascii="Arial" w:eastAsia="Times New Roman" w:hAnsi="Arial" w:cs="Arial"/>
-          <w:sz w:val="27"/>
-          <w:szCs w:val="27"/>
-        </w:rPr>
-        <w:t xml:space="preserve">ID of the </w:t>
-      </w:r>
-      <w:r>
-        <w:rPr>
-          <w:rFonts w:ascii="Arial" w:eastAsia="Times New Roman" w:hAnsi="Arial" w:cs="Arial"/>
-          <w:sz w:val="27"/>
-          <w:szCs w:val="27"/>
-        </w:rPr>
-        <w:t>User</w:t>
-      </w:r>
-      <w:r>
-        <w:rPr>
-          <w:rFonts w:ascii="Arial" w:eastAsia="Times New Roman" w:hAnsi="Arial" w:cs="Arial"/>
-          <w:sz w:val="27"/>
-          <w:szCs w:val="27"/>
-        </w:rPr>
-        <w:t xml:space="preserve"> making the </w:t>
-      </w:r>
-      <w:proofErr w:type="spellStart"/>
-      <w:r>
-        <w:rPr>
-          <w:rFonts w:ascii="Arial" w:eastAsia="Times New Roman" w:hAnsi="Arial" w:cs="Arial"/>
-          <w:sz w:val="27"/>
-          <w:szCs w:val="27"/>
+        <w:spacing w:before="245" w:after="100" w:afterAutospacing="1" w:line="240" w:lineRule="auto"/>
+        <w:outlineLvl w:val="2"/>
+        <w:rPr>
+          <w:rFonts w:ascii="Arial" w:eastAsia="Times New Roman" w:hAnsi="Arial" w:cs="Arial"/>
+          <w:bCs/>
+          <w:sz w:val="27"/>
+          <w:szCs w:val="27"/>
+        </w:rPr>
+      </w:pPr>
+      <w:r>
+        <w:rPr>
+          <w:rFonts w:ascii="Arial" w:eastAsia="Times New Roman" w:hAnsi="Arial" w:cs="Arial"/>
+          <w:bCs/>
+          <w:sz w:val="27"/>
+          <w:szCs w:val="27"/>
+        </w:rPr>
+        <w:t xml:space="preserve">Retrieve all the services </w:t>
+      </w:r>
+      <w:r>
+        <w:rPr>
+          <w:rFonts w:ascii="Arial" w:eastAsia="Times New Roman" w:hAnsi="Arial" w:cs="Arial"/>
+          <w:bCs/>
+          <w:sz w:val="27"/>
+          <w:szCs w:val="27"/>
+        </w:rPr>
+        <w:t>requested</w:t>
+      </w:r>
+      <w:r>
+        <w:rPr>
+          <w:rFonts w:ascii="Arial" w:eastAsia="Times New Roman" w:hAnsi="Arial" w:cs="Arial"/>
+          <w:bCs/>
+          <w:sz w:val="27"/>
+          <w:szCs w:val="27"/>
+        </w:rPr>
+        <w:t xml:space="preserve"> by </w:t>
+      </w:r>
+      <w:r>
+        <w:rPr>
+          <w:rFonts w:ascii="Arial" w:eastAsia="Times New Roman" w:hAnsi="Arial" w:cs="Arial"/>
+          <w:bCs/>
+          <w:sz w:val="27"/>
+          <w:szCs w:val="27"/>
+        </w:rPr>
+        <w:t>userId</w:t>
+      </w:r>
+      <w:r>
+        <w:rPr>
+          <w:rFonts w:ascii="Arial" w:eastAsia="Times New Roman" w:hAnsi="Arial" w:cs="Arial"/>
+          <w:bCs/>
+          <w:sz w:val="27"/>
+          <w:szCs w:val="27"/>
+        </w:rPr>
+        <w:t>. User must log in.</w:t>
+      </w:r>
+    </w:p>
+    <w:p>
+      <w:pPr>
+        <w:spacing w:before="245" w:after="100" w:afterAutospacing="1" w:line="240" w:lineRule="auto"/>
+        <w:outlineLvl w:val="2"/>
+        <w:rPr>
+          <w:rFonts w:ascii="Arial" w:eastAsia="Times New Roman" w:hAnsi="Arial" w:cs="Arial"/>
+          <w:b/>
+          <w:bCs/>
+          <w:sz w:val="32"/>
+          <w:szCs w:val="32"/>
+        </w:rPr>
+      </w:pPr>
+      <w:r>
+        <w:rPr>
+          <w:rFonts w:ascii="Arial" w:eastAsia="Times New Roman" w:hAnsi="Arial" w:cs="Arial"/>
+          <w:b/>
+          <w:bCs/>
+          <w:sz w:val="32"/>
+          <w:szCs w:val="32"/>
         </w:rPr>
         <w:t>Serv</w:t>
       </w:r>
-      <w:proofErr w:type="spellEnd"/>
+      <w:r>
+        <w:rPr>
+          <w:rFonts w:ascii="Arial" w:eastAsia="Times New Roman" w:hAnsi="Arial" w:cs="Arial"/>
+          <w:b/>
+          <w:bCs/>
+          <w:sz w:val="32"/>
+          <w:szCs w:val="32"/>
+        </w:rPr>
+        <w:t>/&lt;servId&gt;</w:t>
+      </w:r>
+      <w:r>
+        <w:rPr>
+          <w:rFonts w:ascii="Arial" w:eastAsia="Times New Roman" w:hAnsi="Arial" w:cs="Arial"/>
+          <w:b/>
+          <w:bCs/>
+          <w:sz w:val="32"/>
+          <w:szCs w:val="32"/>
+        </w:rPr>
+        <w:t>/Services</w:t>
+      </w:r>
+    </w:p>
+    <w:p>
+      <w:pPr>
+        <w:pStyle w:val="Heading3"/>
+        <w:ind w:left="720"/>
+      </w:pPr>
+      <w:r>
+        <w:t>GET</w:t>
+      </w:r>
+      <w:r>
+        <w:t xml:space="preserve"> (servicesOffer table)</w:t>
+      </w:r>
     </w:p>
     <w:p>
       <w:pPr>
@@ -2942,40 +2552,89 @@
           <w:ilvl w:val="0"/>
           <w:numId w:val="6"/>
         </w:numPr>
-        <w:spacing w:before="100" w:beforeAutospacing="1" w:after="115" w:line="240" w:lineRule="auto"/>
-        <w:rPr>
-          <w:rFonts w:ascii="Arial" w:eastAsia="Times New Roman" w:hAnsi="Arial" w:cs="Arial"/>
-          <w:sz w:val="27"/>
-          <w:szCs w:val="27"/>
-        </w:rPr>
-      </w:pPr>
-      <w:r>
-        <w:rPr>
-          <w:rFonts w:ascii="Arial" w:eastAsia="Times New Roman" w:hAnsi="Arial" w:cs="Arial"/>
-          <w:i/>
-          <w:iCs/>
-          <w:sz w:val="27"/>
-          <w:szCs w:val="27"/>
-        </w:rPr>
-        <w:t>status</w:t>
-      </w:r>
-      <w:r>
-        <w:rPr>
-          <w:rFonts w:ascii="Arial" w:eastAsia="Times New Roman" w:hAnsi="Arial" w:cs="Arial"/>
-          <w:i/>
-          <w:iCs/>
-          <w:sz w:val="27"/>
-          <w:szCs w:val="27"/>
-        </w:rPr>
-        <w:t> </w:t>
-      </w:r>
-      <w:r>
-        <w:rPr>
-          <w:rFonts w:ascii="Arial" w:eastAsia="Times New Roman" w:hAnsi="Arial" w:cs="Arial"/>
-          <w:sz w:val="27"/>
-          <w:szCs w:val="27"/>
-        </w:rPr>
-        <w:t>0 for open, 1 pending, 2 closed</w:t>
+        <w:spacing w:before="245" w:after="100" w:afterAutospacing="1" w:line="240" w:lineRule="auto"/>
+        <w:outlineLvl w:val="2"/>
+        <w:rPr>
+          <w:rFonts w:ascii="Arial" w:eastAsia="Times New Roman" w:hAnsi="Arial" w:cs="Arial"/>
+          <w:bCs/>
+          <w:sz w:val="27"/>
+          <w:szCs w:val="27"/>
+        </w:rPr>
+      </w:pPr>
+      <w:r>
+        <w:rPr>
+          <w:rFonts w:ascii="Arial" w:eastAsia="Times New Roman" w:hAnsi="Arial" w:cs="Arial"/>
+          <w:bCs/>
+          <w:sz w:val="27"/>
+          <w:szCs w:val="27"/>
+        </w:rPr>
+        <w:t>Retrieve all the Services in the database</w:t>
+      </w:r>
+      <w:r>
+        <w:rPr>
+          <w:rFonts w:ascii="Arial" w:eastAsia="Times New Roman" w:hAnsi="Arial" w:cs="Arial"/>
+          <w:bCs/>
+          <w:sz w:val="27"/>
+          <w:szCs w:val="27"/>
+        </w:rPr>
+        <w:t xml:space="preserve"> associated to servId</w:t>
+      </w:r>
+      <w:r>
+        <w:rPr>
+          <w:rFonts w:ascii="Arial" w:eastAsia="Times New Roman" w:hAnsi="Arial" w:cs="Arial"/>
+          <w:bCs/>
+          <w:sz w:val="27"/>
+          <w:szCs w:val="27"/>
+        </w:rPr>
+        <w:t xml:space="preserve">. </w:t>
+      </w:r>
+      <w:r>
+        <w:rPr>
+          <w:rFonts w:ascii="Arial" w:eastAsia="Times New Roman" w:hAnsi="Arial" w:cs="Arial"/>
+          <w:bCs/>
+          <w:sz w:val="27"/>
+          <w:szCs w:val="27"/>
+        </w:rPr>
+        <w:t>User must log in.</w:t>
+      </w:r>
+    </w:p>
+    <w:p>
+      <w:pPr>
+        <w:spacing w:before="245" w:after="100" w:afterAutospacing="1" w:line="240" w:lineRule="auto"/>
+        <w:ind w:left="720"/>
+        <w:outlineLvl w:val="2"/>
+        <w:rPr>
+          <w:rFonts w:ascii="Arial" w:eastAsia="Times New Roman" w:hAnsi="Arial" w:cs="Arial"/>
+          <w:bCs/>
+          <w:sz w:val="27"/>
+          <w:szCs w:val="27"/>
+        </w:rPr>
+      </w:pPr>
+    </w:p>
+    <w:p>
+      <w:pPr>
+        <w:pStyle w:val="Heading2"/>
+      </w:pPr>
+      <w:r>
+        <w:t>Serv</w:t>
+      </w:r>
+      <w:r>
+        <w:t>/&lt;</w:t>
+      </w:r>
+      <w:r>
+        <w:t>ServId</w:t>
+      </w:r>
+      <w:r>
+        <w:t>&gt;</w:t>
+      </w:r>
+    </w:p>
+    <w:p>
+      <w:pPr>
+        <w:pStyle w:val="Heading3"/>
+        <w:ind w:left="720"/>
+      </w:pPr>
+      <w:r>
+        <w:t>GET</w:t>
       </w:r>
     </w:p>
     <w:p>
@@ -2992,7 +2651,61 @@
           <w:szCs w:val="27"/>
         </w:rPr>
       </w:pPr>
-      <w:proofErr w:type="spellStart"/>
+      <w:r>
+        <w:rPr>
+          <w:rFonts w:ascii="Arial" w:eastAsia="Times New Roman" w:hAnsi="Arial" w:cs="Arial"/>
+          <w:sz w:val="27"/>
+          <w:szCs w:val="27"/>
+        </w:rPr>
+        <w:t xml:space="preserve">Retrieve </w:t>
+      </w:r>
+      <w:r>
+        <w:rPr>
+          <w:rFonts w:ascii="Arial" w:eastAsia="Times New Roman" w:hAnsi="Arial" w:cs="Arial"/>
+          <w:sz w:val="27"/>
+          <w:szCs w:val="27"/>
+        </w:rPr>
+        <w:t>Serv</w:t>
+      </w:r>
+      <w:r>
+        <w:rPr>
+          <w:rFonts w:ascii="Arial" w:eastAsia="Times New Roman" w:hAnsi="Arial" w:cs="Arial"/>
+          <w:sz w:val="27"/>
+          <w:szCs w:val="27"/>
+        </w:rPr>
+        <w:t xml:space="preserve">-specific info. AU must be </w:t>
+      </w:r>
+      <w:r>
+        <w:rPr>
+          <w:rFonts w:ascii="Arial" w:eastAsia="Times New Roman" w:hAnsi="Arial" w:cs="Arial"/>
+          <w:sz w:val="27"/>
+          <w:szCs w:val="27"/>
+        </w:rPr>
+        <w:t>Serv</w:t>
+      </w:r>
+      <w:r>
+        <w:rPr>
+          <w:rFonts w:ascii="Arial" w:eastAsia="Times New Roman" w:hAnsi="Arial" w:cs="Arial"/>
+          <w:sz w:val="27"/>
+          <w:szCs w:val="27"/>
+        </w:rPr>
+        <w:t xml:space="preserve"> owner or admin. Returns</w:t>
+      </w:r>
+    </w:p>
+    <w:p>
+      <w:pPr>
+        <w:pStyle w:val="ListParagraph"/>
+        <w:numPr>
+          <w:ilvl w:val="1"/>
+          <w:numId w:val="6"/>
+        </w:numPr>
+        <w:spacing w:before="100" w:beforeAutospacing="1" w:after="115" w:line="240" w:lineRule="auto"/>
+        <w:rPr>
+          <w:rFonts w:ascii="Arial" w:eastAsia="Times New Roman" w:hAnsi="Arial" w:cs="Arial"/>
+          <w:sz w:val="27"/>
+          <w:szCs w:val="27"/>
+        </w:rPr>
+      </w:pPr>
       <w:r>
         <w:rPr>
           <w:rFonts w:ascii="Arial" w:eastAsia="Times New Roman" w:hAnsi="Arial" w:cs="Arial"/>
@@ -3001,9 +2714,169 @@
           <w:sz w:val="27"/>
           <w:szCs w:val="27"/>
         </w:rPr>
+        <w:t>Services</w:t>
+      </w:r>
+      <w:r>
+        <w:rPr>
+          <w:rFonts w:ascii="Arial" w:eastAsia="Times New Roman" w:hAnsi="Arial" w:cs="Arial"/>
+          <w:i/>
+          <w:iCs/>
+          <w:sz w:val="27"/>
+          <w:szCs w:val="27"/>
+        </w:rPr>
+        <w:t> </w:t>
+      </w:r>
+      <w:r>
+        <w:rPr>
+          <w:rFonts w:ascii="Arial" w:eastAsia="Times New Roman" w:hAnsi="Arial" w:cs="Arial"/>
+          <w:sz w:val="27"/>
+          <w:szCs w:val="27"/>
+        </w:rPr>
+        <w:t>URI of the challenge being p</w:t>
+      </w:r>
+      <w:r>
+        <w:rPr>
+          <w:rFonts w:ascii="Arial" w:eastAsia="Times New Roman" w:hAnsi="Arial" w:cs="Arial"/>
+          <w:sz w:val="27"/>
+          <w:szCs w:val="27"/>
+        </w:rPr>
+        <w:t>layed,</w:t>
+      </w:r>
+    </w:p>
+    <w:p>
+      <w:pPr>
+        <w:pStyle w:val="ListParagraph"/>
+        <w:numPr>
+          <w:ilvl w:val="1"/>
+          <w:numId w:val="6"/>
+        </w:numPr>
+        <w:spacing w:before="100" w:beforeAutospacing="1" w:after="115" w:line="240" w:lineRule="auto"/>
+        <w:rPr>
+          <w:rFonts w:ascii="Arial" w:eastAsia="Times New Roman" w:hAnsi="Arial" w:cs="Arial"/>
+          <w:sz w:val="27"/>
+          <w:szCs w:val="27"/>
+        </w:rPr>
+      </w:pPr>
+      <w:r>
+        <w:rPr>
+          <w:rFonts w:ascii="Arial" w:eastAsia="Times New Roman" w:hAnsi="Arial" w:cs="Arial"/>
+          <w:i/>
+          <w:iCs/>
+          <w:sz w:val="27"/>
+          <w:szCs w:val="27"/>
+        </w:rPr>
+        <w:t>user</w:t>
+      </w:r>
+      <w:r>
+        <w:rPr>
+          <w:rFonts w:ascii="Arial" w:eastAsia="Times New Roman" w:hAnsi="Arial" w:cs="Arial"/>
+          <w:i/>
+          <w:iCs/>
+          <w:sz w:val="27"/>
+          <w:szCs w:val="27"/>
+        </w:rPr>
+        <w:t>Id </w:t>
+      </w:r>
+      <w:r>
+        <w:rPr>
+          <w:rFonts w:ascii="Arial" w:eastAsia="Times New Roman" w:hAnsi="Arial" w:cs="Arial"/>
+          <w:sz w:val="27"/>
+          <w:szCs w:val="27"/>
+        </w:rPr>
+        <w:t xml:space="preserve">ID of the </w:t>
+      </w:r>
+      <w:r>
+        <w:rPr>
+          <w:rFonts w:ascii="Arial" w:eastAsia="Times New Roman" w:hAnsi="Arial" w:cs="Arial"/>
+          <w:sz w:val="27"/>
+          <w:szCs w:val="27"/>
+        </w:rPr>
+        <w:t>User</w:t>
+      </w:r>
+      <w:r>
+        <w:rPr>
+          <w:rFonts w:ascii="Arial" w:eastAsia="Times New Roman" w:hAnsi="Arial" w:cs="Arial"/>
+          <w:sz w:val="27"/>
+          <w:szCs w:val="27"/>
+        </w:rPr>
+        <w:t xml:space="preserve"> making the </w:t>
+      </w:r>
+      <w:r>
+        <w:rPr>
+          <w:rFonts w:ascii="Arial" w:eastAsia="Times New Roman" w:hAnsi="Arial" w:cs="Arial"/>
+          <w:sz w:val="27"/>
+          <w:szCs w:val="27"/>
+        </w:rPr>
+        <w:t>Serv</w:t>
+      </w:r>
+    </w:p>
+    <w:p>
+      <w:pPr>
+        <w:pStyle w:val="ListParagraph"/>
+        <w:numPr>
+          <w:ilvl w:val="1"/>
+          <w:numId w:val="6"/>
+        </w:numPr>
+        <w:spacing w:before="100" w:beforeAutospacing="1" w:after="115" w:line="240" w:lineRule="auto"/>
+        <w:rPr>
+          <w:rFonts w:ascii="Arial" w:eastAsia="Times New Roman" w:hAnsi="Arial" w:cs="Arial"/>
+          <w:sz w:val="27"/>
+          <w:szCs w:val="27"/>
+        </w:rPr>
+      </w:pPr>
+      <w:r>
+        <w:rPr>
+          <w:rFonts w:ascii="Arial" w:eastAsia="Times New Roman" w:hAnsi="Arial" w:cs="Arial"/>
+          <w:i/>
+          <w:iCs/>
+          <w:sz w:val="27"/>
+          <w:szCs w:val="27"/>
+        </w:rPr>
+        <w:t>status</w:t>
+      </w:r>
+      <w:r>
+        <w:rPr>
+          <w:rFonts w:ascii="Arial" w:eastAsia="Times New Roman" w:hAnsi="Arial" w:cs="Arial"/>
+          <w:i/>
+          <w:iCs/>
+          <w:sz w:val="27"/>
+          <w:szCs w:val="27"/>
+        </w:rPr>
+        <w:t> </w:t>
+      </w:r>
+      <w:r>
+        <w:rPr>
+          <w:rFonts w:ascii="Arial" w:eastAsia="Times New Roman" w:hAnsi="Arial" w:cs="Arial"/>
+          <w:sz w:val="27"/>
+          <w:szCs w:val="27"/>
+        </w:rPr>
+        <w:t>0 for open, 1 pending, 2 closed</w:t>
+      </w:r>
+    </w:p>
+    <w:p>
+      <w:pPr>
+        <w:pStyle w:val="ListParagraph"/>
+        <w:numPr>
+          <w:ilvl w:val="1"/>
+          <w:numId w:val="6"/>
+        </w:numPr>
+        <w:spacing w:before="100" w:beforeAutospacing="1" w:after="115" w:line="240" w:lineRule="auto"/>
+        <w:rPr>
+          <w:rFonts w:ascii="Arial" w:eastAsia="Times New Roman" w:hAnsi="Arial" w:cs="Arial"/>
+          <w:sz w:val="27"/>
+          <w:szCs w:val="27"/>
+        </w:rPr>
+      </w:pPr>
+      <w:r>
+        <w:rPr>
+          <w:rFonts w:ascii="Arial" w:eastAsia="Times New Roman" w:hAnsi="Arial" w:cs="Arial"/>
+          <w:i/>
+          <w:iCs/>
+          <w:sz w:val="27"/>
+          <w:szCs w:val="27"/>
+        </w:rPr>
         <w:t>timeStamp</w:t>
       </w:r>
-      <w:proofErr w:type="spellEnd"/>
       <w:r>
         <w:rPr>
           <w:rFonts w:ascii="Arial" w:eastAsia="Times New Roman" w:hAnsi="Arial" w:cs="Arial"/>
@@ -3022,7 +2895,6 @@
         </w:rPr>
         <w:t xml:space="preserve">Time of </w:t>
       </w:r>
-      <w:proofErr w:type="spellStart"/>
       <w:r>
         <w:rPr>
           <w:rFonts w:ascii="Arial" w:eastAsia="Times New Roman" w:hAnsi="Arial" w:cs="Arial"/>
@@ -3031,7 +2903,6 @@
         </w:rPr>
         <w:t>Serv</w:t>
       </w:r>
-      <w:proofErr w:type="spellEnd"/>
       <w:r>
         <w:rPr>
           <w:rFonts w:ascii="Arial" w:eastAsia="Times New Roman" w:hAnsi="Arial" w:cs="Arial"/>
@@ -3045,7 +2916,7 @@
       <w:pPr>
         <w:pStyle w:val="ListParagraph"/>
         <w:numPr>
-          <w:ilvl w:val="0"/>
+          <w:ilvl w:val="1"/>
           <w:numId w:val="6"/>
         </w:numPr>
         <w:spacing w:before="100" w:beforeAutospacing="1" w:after="115" w:line="240" w:lineRule="auto"/>
@@ -3057,7 +2928,6 @@
           <w:szCs w:val="27"/>
         </w:rPr>
       </w:pPr>
-      <w:proofErr w:type="spellStart"/>
       <w:r>
         <w:rPr>
           <w:rFonts w:ascii="Arial" w:eastAsia="Times New Roman" w:hAnsi="Arial" w:cs="Arial"/>
@@ -3066,18 +2936,7 @@
           <w:sz w:val="27"/>
           <w:szCs w:val="27"/>
         </w:rPr>
-        <w:t>technicianId</w:t>
-      </w:r>
-      <w:proofErr w:type="spellEnd"/>
-      <w:r>
-        <w:rPr>
-          <w:rFonts w:ascii="Arial" w:eastAsia="Times New Roman" w:hAnsi="Arial" w:cs="Arial"/>
-          <w:i/>
-          <w:iCs/>
-          <w:sz w:val="27"/>
-          <w:szCs w:val="27"/>
-        </w:rPr>
-        <w:t xml:space="preserve"> of the creator of a service</w:t>
+        <w:t>technicianId of the creator of a service</w:t>
       </w:r>
     </w:p>
     <w:p>
@@ -3086,6 +2945,7 @@
         <w:ind w:left="720"/>
       </w:pPr>
       <w:r>
+        <w:lastRenderedPageBreak/>
         <w:t>DELETE</w:t>
       </w:r>
     </w:p>
@@ -3111,27 +2971,58 @@
           <w:sz w:val="27"/>
           <w:szCs w:val="27"/>
         </w:rPr>
-        <w:t>Delete a service specified by &lt;</w:t>
-      </w:r>
-      <w:proofErr w:type="spellStart"/>
-      <w:r>
-        <w:rPr>
-          <w:rFonts w:ascii="Arial" w:eastAsia="Times New Roman" w:hAnsi="Arial" w:cs="Arial"/>
-          <w:iCs/>
-          <w:sz w:val="27"/>
-          <w:szCs w:val="27"/>
-        </w:rPr>
-        <w:t>Servld</w:t>
-      </w:r>
-      <w:proofErr w:type="spellEnd"/>
-      <w:r>
-        <w:rPr>
-          <w:rFonts w:ascii="Arial" w:eastAsia="Times New Roman" w:hAnsi="Arial" w:cs="Arial"/>
-          <w:iCs/>
-          <w:sz w:val="27"/>
-          <w:szCs w:val="27"/>
-        </w:rPr>
-        <w:t>&gt;. AU must be the technician who created that service or admin.</w:t>
+        <w:t xml:space="preserve">Delete a service </w:t>
+      </w:r>
+      <w:r>
+        <w:rPr>
+          <w:rFonts w:ascii="Arial" w:eastAsia="Times New Roman" w:hAnsi="Arial" w:cs="Arial"/>
+          <w:iCs/>
+          <w:sz w:val="27"/>
+          <w:szCs w:val="27"/>
+        </w:rPr>
+        <w:t xml:space="preserve">in Services table </w:t>
+      </w:r>
+      <w:r>
+        <w:rPr>
+          <w:rFonts w:ascii="Arial" w:eastAsia="Times New Roman" w:hAnsi="Arial" w:cs="Arial"/>
+          <w:iCs/>
+          <w:sz w:val="27"/>
+          <w:szCs w:val="27"/>
+        </w:rPr>
+        <w:t>specified by &lt;Servld&gt;. AU must be the technician who created that service or admin.</w:t>
+      </w:r>
+    </w:p>
+    <w:p>
+      <w:pPr>
+        <w:spacing w:before="245" w:after="100" w:afterAutospacing="1" w:line="240" w:lineRule="auto"/>
+        <w:outlineLvl w:val="2"/>
+        <w:rPr>
+          <w:rFonts w:ascii="Arial" w:eastAsia="Times New Roman" w:hAnsi="Arial" w:cs="Arial"/>
+          <w:b/>
+          <w:bCs/>
+          <w:sz w:val="32"/>
+          <w:szCs w:val="32"/>
+        </w:rPr>
+      </w:pPr>
+      <w:r>
+        <w:rPr>
+          <w:rFonts w:ascii="Arial" w:eastAsia="Times New Roman" w:hAnsi="Arial" w:cs="Arial"/>
+          <w:b/>
+          <w:bCs/>
+          <w:sz w:val="32"/>
+          <w:szCs w:val="32"/>
+        </w:rPr>
+        <w:t>Serv/&lt;servId&gt;/</w:t>
+      </w:r>
+      <w:r>
+        <w:rPr>
+          <w:rFonts w:ascii="Arial" w:eastAsia="Times New Roman" w:hAnsi="Arial" w:cs="Arial"/>
+          <w:b/>
+          <w:bCs/>
+          <w:sz w:val="32"/>
+          <w:szCs w:val="32"/>
+        </w:rPr>
+        <w:t>Order</w:t>
       </w:r>
     </w:p>
     <w:p>
@@ -3163,56 +3054,124 @@
           <w:sz w:val="27"/>
           <w:szCs w:val="27"/>
         </w:rPr>
-        <w:t xml:space="preserve">No parameters needed. </w:t>
-      </w:r>
-      <w:r>
-        <w:rPr>
-          <w:rFonts w:ascii="Arial" w:eastAsia="Times New Roman" w:hAnsi="Arial" w:cs="Arial"/>
-          <w:sz w:val="27"/>
-          <w:szCs w:val="27"/>
-        </w:rPr>
-        <w:t xml:space="preserve">AU must be </w:t>
-      </w:r>
-      <w:proofErr w:type="spellStart"/>
-      <w:r>
-        <w:rPr>
-          <w:rFonts w:ascii="Arial" w:eastAsia="Times New Roman" w:hAnsi="Arial" w:cs="Arial"/>
-          <w:sz w:val="27"/>
-          <w:szCs w:val="27"/>
-        </w:rPr>
-        <w:t>Serv</w:t>
-      </w:r>
-      <w:proofErr w:type="spellEnd"/>
-      <w:r>
-        <w:rPr>
-          <w:rFonts w:ascii="Arial" w:eastAsia="Times New Roman" w:hAnsi="Arial" w:cs="Arial"/>
-          <w:sz w:val="27"/>
-          <w:szCs w:val="27"/>
-        </w:rPr>
-        <w:t xml:space="preserve"> owner or admin. </w:t>
-      </w:r>
-    </w:p>
-    <w:p>
-      <w:pPr>
-        <w:pStyle w:val="ListParagraph"/>
-        <w:numPr>
-          <w:ilvl w:val="0"/>
-          <w:numId w:val="7"/>
-        </w:numPr>
-        <w:spacing w:before="100" w:beforeAutospacing="1" w:after="115" w:line="240" w:lineRule="auto"/>
-        <w:rPr>
-          <w:rFonts w:ascii="Arial" w:eastAsia="Times New Roman" w:hAnsi="Arial" w:cs="Arial"/>
-          <w:sz w:val="27"/>
-          <w:szCs w:val="27"/>
-        </w:rPr>
-      </w:pPr>
-      <w:r>
-        <w:rPr>
-          <w:rFonts w:ascii="Arial" w:eastAsia="Times New Roman" w:hAnsi="Arial" w:cs="Arial"/>
-          <w:sz w:val="27"/>
-          <w:szCs w:val="27"/>
-        </w:rPr>
-        <w:t xml:space="preserve">The technician who created this service updates the status of this service. </w:t>
+        <w:t>Customer place the order. ServiceId status in servicesOffer changed</w:t>
+      </w:r>
+      <w:r>
+        <w:rPr>
+          <w:rFonts w:ascii="Arial" w:eastAsia="Times New Roman" w:hAnsi="Arial" w:cs="Arial"/>
+          <w:sz w:val="27"/>
+          <w:szCs w:val="27"/>
+        </w:rPr>
+        <w:t xml:space="preserve">. </w:t>
+      </w:r>
+    </w:p>
+    <w:p>
+      <w:pPr>
+        <w:spacing w:before="100" w:beforeAutospacing="1" w:after="115" w:line="240" w:lineRule="auto"/>
+        <w:ind w:left="720"/>
+        <w:rPr>
+          <w:rFonts w:ascii="Arial" w:eastAsia="Times New Roman" w:hAnsi="Arial" w:cs="Arial"/>
+          <w:sz w:val="27"/>
+          <w:szCs w:val="27"/>
+        </w:rPr>
+      </w:pPr>
+      <w:r>
+        <w:rPr>
+          <w:rFonts w:ascii="Arial" w:eastAsia="Times New Roman" w:hAnsi="Arial" w:cs="Arial"/>
+          <w:b/>
+          <w:sz w:val="27"/>
+          <w:szCs w:val="27"/>
+        </w:rPr>
+        <w:t>DELETE</w:t>
+      </w:r>
+      <w:r>
+        <w:rPr>
+          <w:rFonts w:ascii="Arial" w:eastAsia="Times New Roman" w:hAnsi="Arial" w:cs="Arial"/>
+          <w:sz w:val="27"/>
+          <w:szCs w:val="27"/>
+        </w:rPr>
+        <w:t xml:space="preserve">. </w:t>
+      </w:r>
+    </w:p>
+    <w:p>
+      <w:pPr>
+        <w:pStyle w:val="ListParagraph"/>
+        <w:numPr>
+          <w:ilvl w:val="1"/>
+          <w:numId w:val="4"/>
+        </w:numPr>
+        <w:tabs>
+          <w:tab w:val="left" w:pos="1080"/>
+        </w:tabs>
+        <w:spacing w:before="100" w:beforeAutospacing="1" w:after="115" w:line="240" w:lineRule="auto"/>
+        <w:ind w:left="810" w:hanging="90"/>
+        <w:rPr>
+          <w:rFonts w:ascii="Arial" w:eastAsia="Times New Roman" w:hAnsi="Arial" w:cs="Arial"/>
+          <w:sz w:val="27"/>
+          <w:szCs w:val="27"/>
+        </w:rPr>
+      </w:pPr>
+      <w:r>
+        <w:rPr>
+          <w:rFonts w:ascii="Arial" w:eastAsia="Times New Roman" w:hAnsi="Arial" w:cs="Arial"/>
+          <w:sz w:val="27"/>
+          <w:szCs w:val="27"/>
+        </w:rPr>
+        <w:t>Can delete the services associated with servId. User must login.</w:t>
+      </w:r>
+    </w:p>
+    <w:p>
+      <w:pPr>
+        <w:pStyle w:val="ListParagraph"/>
+        <w:numPr>
+          <w:ilvl w:val="1"/>
+          <w:numId w:val="4"/>
+        </w:numPr>
+        <w:tabs>
+          <w:tab w:val="left" w:pos="1080"/>
+        </w:tabs>
+        <w:spacing w:before="100" w:beforeAutospacing="1" w:after="115" w:line="240" w:lineRule="auto"/>
+        <w:ind w:left="810" w:hanging="90"/>
+        <w:rPr>
+          <w:rFonts w:ascii="Arial" w:eastAsia="Times New Roman" w:hAnsi="Arial" w:cs="Arial"/>
+          <w:sz w:val="27"/>
+          <w:szCs w:val="27"/>
+        </w:rPr>
+      </w:pPr>
+      <w:r>
+        <w:rPr>
+          <w:rFonts w:ascii="Arial" w:eastAsia="Times New Roman" w:hAnsi="Arial" w:cs="Arial"/>
+          <w:sz w:val="27"/>
+          <w:szCs w:val="27"/>
+        </w:rPr>
+        <w:t>If logged in user.role == 1 or 2, delete the whole row</w:t>
+      </w:r>
+    </w:p>
+    <w:p>
+      <w:pPr>
+        <w:pStyle w:val="ListParagraph"/>
+        <w:numPr>
+          <w:ilvl w:val="1"/>
+          <w:numId w:val="4"/>
+        </w:numPr>
+        <w:tabs>
+          <w:tab w:val="left" w:pos="1080"/>
+        </w:tabs>
+        <w:spacing w:before="100" w:beforeAutospacing="1" w:after="115" w:line="240" w:lineRule="auto"/>
+        <w:ind w:left="810" w:hanging="90"/>
+        <w:rPr>
+          <w:rFonts w:ascii="Arial" w:eastAsia="Times New Roman" w:hAnsi="Arial" w:cs="Arial"/>
+          <w:sz w:val="27"/>
+          <w:szCs w:val="27"/>
+        </w:rPr>
+      </w:pPr>
+      <w:r>
+        <w:rPr>
+          <w:rFonts w:ascii="Arial" w:eastAsia="Times New Roman" w:hAnsi="Arial" w:cs="Arial"/>
+          <w:sz w:val="27"/>
+          <w:szCs w:val="27"/>
+        </w:rPr>
+        <w:t>If logged in user.role== 0, update the status from pending to open</w:t>
       </w:r>
     </w:p>
     <w:p>
@@ -3327,7 +3286,7 @@
   <w:abstractNum w:abstractNumId="0">
     <w:nsid w:val="0C90275A"/>
     <w:multiLevelType w:val="hybridMultilevel"/>
-    <w:tmpl w:val="0080AC52"/>
+    <w:tmpl w:val="1B8C34F0"/>
     <w:lvl w:ilvl="0" w:tplc="04090001">
       <w:start w:val="1"/>
       <w:numFmt w:val="bullet"/>
@@ -3905,7 +3864,7 @@
         <w:rFonts w:ascii="Courier New" w:hAnsi="Courier New" w:cs="Courier New" w:hint="default"/>
       </w:rPr>
     </w:lvl>
-    <w:lvl w:ilvl="1" w:tplc="04090003" w:tentative="1">
+    <w:lvl w:ilvl="1" w:tplc="04090003">
       <w:start w:val="1"/>
       <w:numFmt w:val="bullet"/>
       <w:lvlText w:val="o"/>
@@ -4380,6 +4339,7 @@
   <w:style w:type="character" w:default="1" w:styleId="DefaultParagraphFont">
     <w:name w:val="Default Paragraph Font"/>
     <w:uiPriority w:val="1"/>
+    <w:semiHidden/>
     <w:unhideWhenUsed/>
   </w:style>
   <w:style w:type="table" w:default="1" w:styleId="TableNormal">
@@ -4762,7 +4722,7 @@
   <a:extraClrSchemeLst/>
   <a:extLst>
     <a:ext uri="{05A4C25C-085E-4340-85A3-A5531E510DB2}">
-      <thm15:themeFamily xmlns:thm15="http://schemas.microsoft.com/office/thememl/2012/main" xmlns="" name="Office Theme" id="{62F939B6-93AF-4DB8-9C6B-D6C7DFDC589F}" vid="{4A3C46E8-61CC-4603-A589-7422A47A8E4A}"/>
+      <thm15:themeFamily xmlns="" xmlns:thm15="http://schemas.microsoft.com/office/thememl/2012/main" name="Office Theme" id="{62F939B6-93AF-4DB8-9C6B-D6C7DFDC589F}" vid="{4A3C46E8-61CC-4603-A589-7422A47A8E4A}"/>
     </a:ext>
   </a:extLst>
 </a:theme>

</xml_diff>